<commit_message>
changed format of word write-up
</commit_message>
<xml_diff>
--- a/imhof_final_proj_writeup.docx
+++ b/imhof_final_proj_writeup.docx
@@ -3,27 +3,40 @@
 <w:document xmlns:wpc="http://schemas.microsoft.com/office/word/2010/wordprocessingCanvas" xmlns:cx="http://schemas.microsoft.com/office/drawing/2014/chartex" xmlns:cx1="http://schemas.microsoft.com/office/drawing/2015/9/8/chartex" xmlns:cx2="http://schemas.microsoft.com/office/drawing/2015/10/21/chartex" xmlns:cx3="http://schemas.microsoft.com/office/drawing/2016/5/9/chartex" xmlns:cx4="http://schemas.microsoft.com/office/drawing/2016/5/10/chartex" xmlns:cx5="http://schemas.microsoft.com/office/drawing/2016/5/11/chartex" xmlns:cx6="http://schemas.microsoft.com/office/drawing/2016/5/12/chartex" xmlns:cx7="http://schemas.microsoft.com/office/drawing/2016/5/13/chartex" xmlns:cx8="http://schemas.microsoft.com/office/drawing/2016/5/14/chartex" xmlns:mc="http://schemas.openxmlformats.org/markup-compatibility/2006" xmlns:aink="http://schemas.microsoft.com/office/drawing/2016/ink" xmlns:am3d="http://schemas.microsoft.com/office/drawing/2017/model3d" xmlns:o="urn:schemas-microsoft-com:office:office" xmlns:r="http://schemas.openxmlformats.org/officeDocument/2006/relationships" xmlns:m="http://schemas.openxmlformats.org/officeDocument/2006/math" xmlns:v="urn:schemas-microsoft-com:vml" xmlns:wp14="http://schemas.microsoft.com/office/word/2010/wordprocessingDrawing" xmlns:wp="http://schemas.openxmlformats.org/drawingml/2006/wordprocessingDrawing" xmlns:w10="urn:schemas-microsoft-com:office:word" xmlns:w="http://schemas.openxmlformats.org/wordprocessingml/2006/main" xmlns:w14="http://schemas.microsoft.com/office/word/2010/wordml" xmlns:w15="http://schemas.microsoft.com/office/word/2012/wordml" xmlns:w16cex="http://schemas.microsoft.com/office/word/2018/wordml/cex" xmlns:w16cid="http://schemas.microsoft.com/office/word/2016/wordml/cid" xmlns:w16="http://schemas.microsoft.com/office/word/2018/wordml" xmlns:w16sdtdh="http://schemas.microsoft.com/office/word/2020/wordml/sdtdatahash" xmlns:w16se="http://schemas.microsoft.com/office/word/2015/wordml/symex" xmlns:wpg="http://schemas.microsoft.com/office/word/2010/wordprocessingGroup" xmlns:wpi="http://schemas.microsoft.com/office/word/2010/wordprocessingInk" xmlns:wne="http://schemas.microsoft.com/office/word/2006/wordml" xmlns:wps="http://schemas.microsoft.com/office/word/2010/wordprocessingShape" mc:Ignorable="w14 w15 w16se w16cid w16 w16cex w16sdtdh wp14">
   <w:body>
     <w:p>
+      <w:pPr>
+        <w:spacing w:line="480" w:lineRule="auto"/>
+      </w:pPr>
       <w:r>
         <w:t>Taylor Imhof</w:t>
       </w:r>
     </w:p>
     <w:p>
+      <w:pPr>
+        <w:spacing w:line="480" w:lineRule="auto"/>
+      </w:pPr>
       <w:r>
         <w:t>Bellevue University | DSC 530</w:t>
       </w:r>
     </w:p>
     <w:p>
+      <w:pPr>
+        <w:spacing w:line="480" w:lineRule="auto"/>
+      </w:pPr>
       <w:r>
         <w:t>Final Project: Statistical Question Summarization</w:t>
       </w:r>
     </w:p>
     <w:p>
+      <w:pPr>
+        <w:spacing w:line="480" w:lineRule="auto"/>
+      </w:pPr>
       <w:r>
         <w:t>11/19/2021</w:t>
       </w:r>
     </w:p>
     <w:p>
       <w:pPr>
+        <w:spacing w:line="480" w:lineRule="auto"/>
         <w:rPr>
           <w:b/>
           <w:bCs/>
@@ -40,6 +53,9 @@
       </w:r>
     </w:p>
     <w:p>
+      <w:pPr>
+        <w:spacing w:line="480" w:lineRule="auto"/>
+      </w:pPr>
       <w:r>
         <w:t>For this final project, I simulated that I was hired by a new video game development studio for data analysis. Their primary goal was to understand which genre of video game has the highest likelihood of being successful. At our business understanding meeting, we also hashed out other objectives, such as the timeline for the project and available resources. Other questions that were brought up included which region should be targeted for marketing a</w:t>
       </w:r>
@@ -51,6 +67,9 @@
       </w:r>
     </w:p>
     <w:p>
+      <w:pPr>
+        <w:spacing w:line="480" w:lineRule="auto"/>
+      </w:pPr>
       <w:r>
         <w:t xml:space="preserve">After meeting with the dev team and getting a feel for their goals, I </w:t>
       </w:r>
@@ -92,7 +111,11 @@
       </w:r>
     </w:p>
     <w:p>
-      <w:r>
+      <w:pPr>
+        <w:spacing w:line="480" w:lineRule="auto"/>
+      </w:pPr>
+      <w:r>
+        <w:lastRenderedPageBreak/>
         <w:t xml:space="preserve">This project has served as a great test of my newfound data analytics skills gained throughout this course. From initial data import and cleaning to exploring data visually and statistically, I </w:t>
       </w:r>
       <w:r>
@@ -104,6 +127,7 @@
     </w:p>
     <w:p>
       <w:pPr>
+        <w:spacing w:line="480" w:lineRule="auto"/>
         <w:rPr>
           <w:b/>
           <w:bCs/>
@@ -128,6 +152,9 @@
       </w:r>
     </w:p>
     <w:p>
+      <w:pPr>
+        <w:spacing w:line="480" w:lineRule="auto"/>
+      </w:pPr>
       <w:r>
         <w:t xml:space="preserve">The primary technology used to conduct EDA for this project is the Python programming language. The Anaconda distribution of Python comes </w:t>
       </w:r>
@@ -145,6 +172,14 @@
       </w:r>
     </w:p>
     <w:p>
+      <w:pPr>
+        <w:spacing w:line="480" w:lineRule="auto"/>
+        <w:rPr>
+          <w:b/>
+          <w:bCs/>
+          <w:u w:val="single"/>
+        </w:rPr>
+      </w:pPr>
       <w:r>
         <w:t xml:space="preserve">Reading in the data was very straightforward. However, I quickly found that cleaning the data was going to take some time. There were tons of null values, created mostly where critic and user ratings were not included for the observations. </w:t>
       </w:r>
@@ -157,67 +192,58 @@
     </w:p>
     <w:p>
       <w:pPr>
-        <w:rPr>
-          <w:b/>
-          <w:bCs/>
-          <w:u w:val="single"/>
-        </w:rPr>
-      </w:pPr>
-    </w:p>
-    <w:p>
-      <w:pPr>
-        <w:rPr>
-          <w:b/>
-          <w:bCs/>
-          <w:u w:val="single"/>
-        </w:rPr>
-      </w:pPr>
-    </w:p>
-    <w:p>
-      <w:r>
-        <w:rPr>
-          <w:b/>
-          <w:bCs/>
-          <w:u w:val="single"/>
-        </w:rPr>
+        <w:spacing w:line="480" w:lineRule="auto"/>
+      </w:pPr>
+      <w:r>
+        <w:rPr>
+          <w:b/>
+          <w:bCs/>
+          <w:u w:val="single"/>
+        </w:rPr>
+        <w:t>Data Understanding</w:t>
+      </w:r>
+    </w:p>
+    <w:p>
+      <w:pPr>
+        <w:spacing w:line="480" w:lineRule="auto"/>
+      </w:pPr>
+      <w:r>
+        <w:t xml:space="preserve">After getting a final, clean data set, the next step was to </w:t>
+      </w:r>
+      <w:r>
+        <w:t>visualize</w:t>
+      </w:r>
+      <w:r>
+        <w:t xml:space="preserve"> the distributions of each of the variables/columns.</w:t>
+      </w:r>
+      <w:r>
+        <w:t xml:space="preserve"> For this, I opted to use histograms and boxplots from both the Matplotlib and Seaborn packages. I found the boxplot function for Seaborn to be particularly useful in identifying the existence of outliers, at least with my video game data frame.</w:t>
+      </w:r>
+      <w:r>
+        <w:t xml:space="preserve"> A nice feature of </w:t>
+      </w:r>
+      <w:proofErr w:type="spellStart"/>
+      <w:r>
         <w:lastRenderedPageBreak/>
-        <w:t>Data Understanding</w:t>
-      </w:r>
-    </w:p>
-    <w:p>
-      <w:r>
-        <w:t xml:space="preserve">After getting a final, clean data set, the next step was to </w:t>
-      </w:r>
-      <w:r>
-        <w:t>visualize</w:t>
-      </w:r>
-      <w:r>
-        <w:t xml:space="preserve"> the distributions of each of the variables/columns.</w:t>
-      </w:r>
-      <w:r>
-        <w:t xml:space="preserve"> For this, I opted to use histograms and boxplots from both the Matplotlib and Seaborn packages. I found the boxplot function for Seaborn to be particularly useful in identifying the existence of outliers, at least with my video game data frame.</w:t>
-      </w:r>
-      <w:r>
-        <w:t xml:space="preserve"> A nice feature of </w:t>
+        <w:t>Seaborn’s</w:t>
+      </w:r>
+      <w:proofErr w:type="spellEnd"/>
+      <w:r>
+        <w:t xml:space="preserve"> </w:t>
       </w:r>
       <w:proofErr w:type="spellStart"/>
       <w:r>
-        <w:t>Seaborn’s</w:t>
+        <w:t>histplot</w:t>
       </w:r>
       <w:proofErr w:type="spellEnd"/>
       <w:r>
-        <w:t xml:space="preserve"> </w:t>
-      </w:r>
-      <w:proofErr w:type="spellStart"/>
-      <w:r>
-        <w:t>histplot</w:t>
-      </w:r>
-      <w:proofErr w:type="spellEnd"/>
-      <w:r>
         <w:t xml:space="preserve"> function was that I could include a kernel density estimation graph on top of the histograms.</w:t>
       </w:r>
     </w:p>
     <w:p>
+      <w:pPr>
+        <w:spacing w:line="480" w:lineRule="auto"/>
+      </w:pPr>
       <w:r>
         <w:t>After creating the histograms for my selected variables, I attempted to create a probability mass function (</w:t>
       </w:r>
@@ -273,6 +299,9 @@
       </w:r>
     </w:p>
     <w:p>
+      <w:pPr>
+        <w:spacing w:line="480" w:lineRule="auto"/>
+      </w:pPr>
       <w:r>
         <w:t xml:space="preserve">After identifying positive visual relationships between the data, I tested my hypothesis using Pearson’s </w:t>
       </w:r>
@@ -297,6 +326,7 @@
     </w:p>
     <w:p>
       <w:pPr>
+        <w:spacing w:line="480" w:lineRule="auto"/>
         <w:rPr>
           <w:b/>
           <w:bCs/>
@@ -313,28 +343,46 @@
       </w:r>
     </w:p>
     <w:p>
+      <w:pPr>
+        <w:spacing w:line="480" w:lineRule="auto"/>
+      </w:pPr>
       <w:r>
         <w:t>After working through this project, I felt that since North America made up the vast majority of all sales observations, I thought it would be nice to have an additional column or data set focused on regional sales specific to the US and Canada. In addition, since these regions are the primary consumers of video games and have much higher populations, I feel that focusing on these specific regions would provide more useful insights. Perhaps I can revisit this project after finding another data set that contained such information in the future.</w:t>
       </w:r>
     </w:p>
     <w:p>
       <w:pPr>
-        <w:rPr>
-          <w:b/>
-          <w:bCs/>
-          <w:u w:val="single"/>
-        </w:rPr>
-      </w:pPr>
-      <w:r>
-        <w:rPr>
-          <w:b/>
-          <w:bCs/>
-          <w:u w:val="single"/>
-        </w:rPr>
+        <w:spacing w:line="480" w:lineRule="auto"/>
+        <w:rPr>
+          <w:b/>
+          <w:bCs/>
+          <w:u w:val="single"/>
+        </w:rPr>
+      </w:pPr>
+    </w:p>
+    <w:p>
+      <w:pPr>
+        <w:spacing w:line="480" w:lineRule="auto"/>
+        <w:rPr>
+          <w:b/>
+          <w:bCs/>
+          <w:u w:val="single"/>
+        </w:rPr>
+      </w:pPr>
+      <w:r>
+        <w:rPr>
+          <w:b/>
+          <w:bCs/>
+          <w:u w:val="single"/>
+        </w:rPr>
+        <w:lastRenderedPageBreak/>
         <w:t>Project Challenges</w:t>
       </w:r>
     </w:p>
     <w:p>
+      <w:pPr>
+        <w:spacing w:line="480" w:lineRule="auto"/>
+      </w:pPr>
       <w:r>
         <w:rPr>
           <w:i/>
@@ -365,6 +413,7 @@
     </w:p>
     <w:p>
       <w:pPr>
+        <w:spacing w:line="480" w:lineRule="auto"/>
         <w:rPr>
           <w:b/>
           <w:bCs/>
@@ -384,6 +433,9 @@
       </w:r>
     </w:p>
     <w:p>
+      <w:pPr>
+        <w:spacing w:line="480" w:lineRule="auto"/>
+      </w:pPr>
       <w:r>
         <w:lastRenderedPageBreak/>
         <w:t>References</w:t>
@@ -391,6 +443,7 @@
     </w:p>
     <w:p>
       <w:pPr>
+        <w:spacing w:line="480" w:lineRule="auto"/>
         <w:ind w:left="720" w:hanging="720"/>
       </w:pPr>
       <w:proofErr w:type="spellStart"/>
@@ -420,7 +473,11 @@
         </w:r>
       </w:hyperlink>
     </w:p>
-    <w:p/>
+    <w:p>
+      <w:pPr>
+        <w:spacing w:line="480" w:lineRule="auto"/>
+      </w:pPr>
+    </w:p>
     <w:sectPr>
       <w:pgSz w:w="12240" w:h="15840"/>
       <w:pgMar w:top="1440" w:right="1440" w:bottom="1440" w:left="1440" w:header="720" w:footer="720" w:gutter="0"/>
@@ -833,6 +890,7 @@
   <w:style w:type="character" w:default="1" w:styleId="DefaultParagraphFont">
     <w:name w:val="Default Paragraph Font"/>
     <w:uiPriority w:val="1"/>
+    <w:semiHidden/>
     <w:unhideWhenUsed/>
   </w:style>
   <w:style w:type="table" w:default="1" w:styleId="TableNormal">

</xml_diff>